<commit_message>
Zeitplan und paar Ergänzungen
</commit_message>
<xml_diff>
--- a/Expose_18April_ErikWolfram.docx
+++ b/Expose_18April_ErikWolfram.docx
@@ -64,7 +64,13 @@
         <w:jc w:val="both"/>
       </w:pPr>
       <w:r>
-        <w:t>Lübeck, den 07.04.2024</w:t>
+        <w:t xml:space="preserve">Lübeck, den </w:t>
+      </w:r>
+      <w:r>
+        <w:t>23</w:t>
+      </w:r>
+      <w:r>
+        <w:t>.04.2024</w:t>
       </w:r>
     </w:p>
     <w:p>
@@ -389,10 +395,7 @@
         <w:t xml:space="preserve"> </w:t>
       </w:r>
       <w:r>
-        <w:t>Bürger</w:t>
-      </w:r>
-      <w:r>
-        <w:t xml:space="preserve">n </w:t>
+        <w:t xml:space="preserve">Bürgern </w:t>
       </w:r>
       <w:r>
         <w:t xml:space="preserve">und </w:t>
@@ -490,10 +493,7 @@
         <w:t>(</w:t>
       </w:r>
       <w:r>
-        <w:t xml:space="preserve">wie zitiert in </w:t>
-      </w:r>
-      <w:r>
-        <w:t xml:space="preserve"> </w:t>
+        <w:t xml:space="preserve">wie zitiert in  </w:t>
       </w:r>
       <w:r>
         <w:t>Kubin &amp; Von Sikorski, 2021)</w:t>
@@ -702,10 +702,7 @@
         <w:t xml:space="preserve"> sichergestellt werden, dass alle beteiligten Parteien eine ähnliche Gesprächszeit erhalten</w:t>
       </w:r>
       <w:r>
-        <w:t xml:space="preserve">. </w:t>
-      </w:r>
-      <w:r>
-        <w:t>Jede Fraktion kann für einen Redner bis zu 10 Minuten sprechen, und alle weiteren Redner dürfen jeweils höchstens 5 Minuten reden</w:t>
+        <w:t>. Jede Fraktion kann für einen Redner bis zu 10 Minuten sprechen, und alle weiteren Redner dürfen jeweils höchstens 5 Minuten reden</w:t>
       </w:r>
       <w:r>
         <w:t xml:space="preserve"> </w:t>
@@ -736,10 +733,7 @@
         <w:fldChar w:fldCharType="end"/>
       </w:r>
       <w:r>
-        <w:t>.</w:t>
-      </w:r>
-      <w:r>
-        <w:t xml:space="preserve"> D</w:t>
+        <w:t>. D</w:t>
       </w:r>
       <w:r>
         <w:t xml:space="preserve">as </w:t>
@@ -1214,40 +1208,16 @@
         <w:rPr>
           <w:lang w:eastAsia="de-DE"/>
         </w:rPr>
-        <w:t xml:space="preserve"> auf Papier realisiert</w:t>
-      </w:r>
-      <w:r>
-        <w:rPr>
-          <w:lang w:eastAsia="de-DE"/>
-        </w:rPr>
-        <w:t xml:space="preserve">, die </w:t>
-      </w:r>
-      <w:r>
-        <w:rPr>
-          <w:lang w:eastAsia="de-DE"/>
-        </w:rPr>
-        <w:t>den Prozessablauf, sowie alle Funktionen beschreiben</w:t>
-      </w:r>
-      <w:r>
-        <w:rPr>
+        <w:t xml:space="preserve"> auf Papier realisiert, die den Prozessablauf, sowie alle Funktionen beschreiben sollen.</w:t>
+      </w:r>
+      <w:r>
+        <w:rPr>
+          <w:color w:val="FF0000"/>
           <w:lang w:eastAsia="de-DE"/>
         </w:rPr>
         <w:t xml:space="preserve"> </w:t>
       </w:r>
       <w:r>
-        <w:rPr>
-          <w:lang w:eastAsia="de-DE"/>
-        </w:rPr>
-        <w:t>sollen.</w:t>
-      </w:r>
-      <w:r>
-        <w:rPr>
-          <w:color w:val="FF0000"/>
-          <w:lang w:eastAsia="de-DE"/>
-        </w:rPr>
-        <w:t xml:space="preserve"> </w:t>
-      </w:r>
-      <w:r>
         <w:t xml:space="preserve">Dies </w:t>
       </w:r>
       <w:r>
@@ -1263,13 +1233,7 @@
         <w:rPr>
           <w:lang w:eastAsia="de-DE"/>
         </w:rPr>
-        <w:t>Zum Ende der Phase</w:t>
-      </w:r>
-      <w:r>
-        <w:rPr>
-          <w:lang w:eastAsia="de-DE"/>
-        </w:rPr>
-        <w:t xml:space="preserve"> werden dann in mithilfe der „Lean-UX“ Methode in drei Zyklen, Low Fidelity Prototypen in „</w:t>
+        <w:t>Zum Ende der Phase werden dann in mithilfe der „Lean-UX“ Methode in drei Zyklen, Low Fidelity Prototypen in „</w:t>
       </w:r>
       <w:proofErr w:type="spellStart"/>
       <w:r>
@@ -1292,10 +1256,7 @@
         <w:jc w:val="both"/>
       </w:pPr>
       <w:r>
-        <w:t xml:space="preserve">Im Juli wird die Umsetzung der Gestaltungslösung gestartet. Dabei wird </w:t>
-      </w:r>
-      <w:r>
-        <w:t xml:space="preserve">entweder </w:t>
+        <w:t xml:space="preserve">Im Juli wird die Umsetzung der Gestaltungslösung gestartet. Dabei wird entweder </w:t>
       </w:r>
       <w:r>
         <w:t>„</w:t>
@@ -1319,10 +1280,7 @@
         <w:t>“</w:t>
       </w:r>
       <w:r>
-        <w:t xml:space="preserve"> als Framework für die Webentwicklung verwendet. SQLite</w:t>
-      </w:r>
-      <w:r>
-        <w:t xml:space="preserve"> oder </w:t>
+        <w:t xml:space="preserve"> als Framework für die Webentwicklung verwendet. SQLite oder </w:t>
       </w:r>
       <w:r>
         <w:t>„</w:t>
@@ -1336,22 +1294,7 @@
         <w:t>“</w:t>
       </w:r>
       <w:r>
-        <w:t xml:space="preserve"> sollen </w:t>
-      </w:r>
-      <w:r>
-        <w:t xml:space="preserve">als Datenbankmanagementsystem für </w:t>
-      </w:r>
-      <w:r>
-        <w:t xml:space="preserve">die </w:t>
-      </w:r>
-      <w:r>
-        <w:t>Datenverwaltung</w:t>
-      </w:r>
-      <w:r>
-        <w:t xml:space="preserve"> mit dem Frontend verknüpft werden</w:t>
-      </w:r>
-      <w:r>
-        <w:t xml:space="preserve">. Die Webanwendung wird auf der Hosting-Plattform </w:t>
+        <w:t xml:space="preserve"> sollen als Datenbankmanagementsystem für die Datenverwaltung mit dem Frontend verknüpft werden. Die Webanwendung wird auf der Hosting-Plattform </w:t>
       </w:r>
       <w:r>
         <w:t>„</w:t>
@@ -1365,32 +1308,14 @@
         <w:t>“</w:t>
       </w:r>
       <w:r>
-        <w:t xml:space="preserve"> bereitgestellt, die sich auf serverlose Funktionen und statische Webseiten spezialisiert hat. </w:t>
-      </w:r>
-      <w:r>
-        <w:t xml:space="preserve">Zusätzlich soll eine </w:t>
-      </w:r>
-      <w:r>
-        <w:t xml:space="preserve">Dokumentation </w:t>
-      </w:r>
-      <w:r>
-        <w:t xml:space="preserve">erstellt werden, um Codequalität zu gewährleisten. Außerdem </w:t>
-      </w:r>
-      <w:r>
-        <w:t xml:space="preserve">wird </w:t>
-      </w:r>
-      <w:r>
-        <w:t xml:space="preserve">über </w:t>
+        <w:t xml:space="preserve"> bereitgestellt, die sich auf serverlose Funktionen und statische Webseiten spezialisiert hat. Zusätzlich soll eine Dokumentation erstellt werden, um Codequalität zu gewährleisten. Außerdem wird über </w:t>
       </w:r>
       <w:r>
         <w:t>„</w:t>
       </w:r>
       <w:proofErr w:type="spellStart"/>
       <w:r>
-        <w:t>Git</w:t>
-      </w:r>
-      <w:r>
-        <w:t>hub</w:t>
+        <w:t>Github</w:t>
       </w:r>
       <w:proofErr w:type="spellEnd"/>
       <w:r>
@@ -1468,31 +1393,14 @@
       <w:pPr>
         <w:pStyle w:val="Beschriftung"/>
         <w:jc w:val="both"/>
-        <w:rPr>
-          <w:lang w:val="en-US"/>
-        </w:rPr>
-      </w:pPr>
-      <w:proofErr w:type="spellStart"/>
-      <w:r>
-        <w:rPr>
-          <w:lang w:val="en-US"/>
-        </w:rPr>
-        <w:t>Abbildung</w:t>
-      </w:r>
-      <w:proofErr w:type="spellEnd"/>
-      <w:r>
-        <w:rPr>
-          <w:lang w:val="en-US"/>
-        </w:rPr>
-        <w:t xml:space="preserve"> </w:t>
+      </w:pPr>
+      <w:r>
+        <w:t xml:space="preserve">Abbildung </w:t>
       </w:r>
       <w:r>
         <w:fldChar w:fldCharType="begin"/>
       </w:r>
       <w:r>
-        <w:rPr>
-          <w:lang w:val="en-US"/>
-        </w:rPr>
         <w:instrText xml:space="preserve"> SEQ Abbildung \* ARABIC </w:instrText>
       </w:r>
       <w:r>
@@ -1501,7 +1409,6 @@
       <w:r>
         <w:rPr>
           <w:noProof/>
-          <w:lang w:val="en-US"/>
         </w:rPr>
         <w:t>1</w:t>
       </w:r>
@@ -1509,66 +1416,27 @@
         <w:fldChar w:fldCharType="end"/>
       </w:r>
       <w:r>
-        <w:rPr>
-          <w:lang w:val="en-US"/>
-        </w:rPr>
-        <w:t xml:space="preserve">: </w:t>
-      </w:r>
-      <w:proofErr w:type="spellStart"/>
-      <w:r>
-        <w:rPr>
-          <w:lang w:val="en-US"/>
-        </w:rPr>
-        <w:t>Zeitplan</w:t>
-      </w:r>
-      <w:proofErr w:type="spellEnd"/>
-      <w:r>
-        <w:rPr>
-          <w:lang w:val="en-US"/>
-        </w:rPr>
-        <w:t xml:space="preserve"> </w:t>
-      </w:r>
-      <w:proofErr w:type="spellStart"/>
-      <w:r>
-        <w:rPr>
-          <w:lang w:val="en-US"/>
-        </w:rPr>
-        <w:t>als</w:t>
-      </w:r>
-      <w:proofErr w:type="spellEnd"/>
-      <w:r>
-        <w:rPr>
-          <w:lang w:val="en-US"/>
-        </w:rPr>
-        <w:t xml:space="preserve"> Gantt-</w:t>
-      </w:r>
-      <w:proofErr w:type="spellStart"/>
-      <w:r>
-        <w:rPr>
-          <w:lang w:val="en-US"/>
-        </w:rPr>
-        <w:t>Diagramm</w:t>
-      </w:r>
-      <w:proofErr w:type="spellEnd"/>
-    </w:p>
-    <w:p>
-      <w:pPr>
-        <w:rPr>
-          <w:lang w:val="en-US" w:eastAsia="de-DE"/>
-        </w:rPr>
-      </w:pPr>
-    </w:p>
-    <w:p>
-      <w:pPr>
-        <w:rPr>
-          <w:lang w:val="en-US" w:eastAsia="de-DE"/>
-        </w:rPr>
-      </w:pPr>
-    </w:p>
-    <w:p>
-      <w:pPr>
-        <w:rPr>
-          <w:lang w:val="en-US" w:eastAsia="de-DE"/>
+        <w:t>: Zeitplan als Gantt-Diagramm</w:t>
+      </w:r>
+    </w:p>
+    <w:p>
+      <w:pPr>
+        <w:rPr>
+          <w:lang w:eastAsia="de-DE"/>
+        </w:rPr>
+      </w:pPr>
+    </w:p>
+    <w:p>
+      <w:pPr>
+        <w:rPr>
+          <w:lang w:eastAsia="de-DE"/>
+        </w:rPr>
+      </w:pPr>
+    </w:p>
+    <w:p>
+      <w:pPr>
+        <w:rPr>
+          <w:lang w:eastAsia="de-DE"/>
         </w:rPr>
       </w:pPr>
     </w:p>
@@ -1607,21 +1475,13 @@
     <w:p>
       <w:pPr>
         <w:pStyle w:val="berschrift2oNum"/>
-        <w:rPr>
-          <w:lang w:val="en-US"/>
-        </w:rPr>
       </w:pPr>
       <w:bookmarkStart w:id="0" w:name="_Toc315089595"/>
-      <w:proofErr w:type="spellStart"/>
-      <w:r>
-        <w:rPr>
-          <w:lang w:val="en-US"/>
-        </w:rPr>
+      <w:r>
         <w:lastRenderedPageBreak/>
         <w:t>Literatur</w:t>
       </w:r>
       <w:bookmarkEnd w:id="0"/>
-      <w:proofErr w:type="spellEnd"/>
     </w:p>
     <w:p>
       <w:pPr>
@@ -1630,6 +1490,7 @@
         <w:jc w:val="both"/>
         <w:rPr>
           <w:sz w:val="20"/>
+          <w:lang w:val="en-US"/>
         </w:rPr>
       </w:pPr>
       <w:r>
@@ -1643,6 +1504,7 @@
         <w:rPr>
           <w:sz w:val="20"/>
           <w:szCs w:val="20"/>
+          <w:lang w:val="en-US"/>
         </w:rPr>
         <w:instrText>ADDIN ZOTERO_BIBL {"uncited":[],"omitted":[],"custom":[]} CSL_BIBLIOGRAPHY</w:instrText>
       </w:r>
@@ -1658,14 +1520,16 @@
           <w:i/>
           <w:iCs/>
           <w:sz w:val="20"/>
-        </w:rPr>
-        <w:t>§ 56 Form und Dauer der Rede</w:t>
-      </w:r>
-      <w:r>
-        <w:rPr>
-          <w:sz w:val="20"/>
-        </w:rPr>
-        <w:t>. (o. J.). Abgerufen 19. April 2024, von https://www.landtag.ltsh.de/parlament/parlamentsrecht/go_kommentar/-56-form-und-dauer-der-rede/</w:t>
+          <w:lang w:val="en-US"/>
+        </w:rPr>
+        <w:t>A Simple Introduction to Lean UX</w:t>
+      </w:r>
+      <w:r>
+        <w:rPr>
+          <w:sz w:val="20"/>
+          <w:lang w:val="en-US"/>
+        </w:rPr>
+        <w:t>. (2021, Januar 2). The Interaction Design Foundation. https://www.interaction-design.org/literature/article/a-simple-introduction-to-lean-ux</w:t>
       </w:r>
     </w:p>
     <w:p>
@@ -1680,35 +1544,26 @@
       </w:pPr>
       <w:r>
         <w:rPr>
+          <w:sz w:val="20"/>
+          <w:lang w:val="en-US"/>
+        </w:rPr>
+        <w:t xml:space="preserve">Bouhnick, G. (2019, April 30). 84 cognitive biases that will help you design better-converting products. </w:t>
+      </w:r>
+      <w:r>
+        <w:rPr>
           <w:i/>
           <w:iCs/>
           <w:sz w:val="20"/>
           <w:lang w:val="en-US"/>
         </w:rPr>
-        <w:t>A Simple Introduction to Lean UX</w:t>
-      </w:r>
-      <w:r>
-        <w:rPr>
-          <w:sz w:val="20"/>
-          <w:lang w:val="en-US"/>
-        </w:rPr>
-        <w:t xml:space="preserve">. (2021, </w:t>
-      </w:r>
-      <w:proofErr w:type="spellStart"/>
-      <w:r>
-        <w:rPr>
-          <w:sz w:val="20"/>
-          <w:lang w:val="en-US"/>
-        </w:rPr>
-        <w:t>Januar</w:t>
-      </w:r>
-      <w:proofErr w:type="spellEnd"/>
-      <w:r>
-        <w:rPr>
-          <w:sz w:val="20"/>
-          <w:lang w:val="en-US"/>
-        </w:rPr>
-        <w:t xml:space="preserve"> 2). The Interaction Design Foundation. https://www.interaction-design.org/literature/article/a-simple-introduction-to-lean-ux</w:t>
+        <w:t>The Mobile Spoon</w:t>
+      </w:r>
+      <w:r>
+        <w:rPr>
+          <w:sz w:val="20"/>
+          <w:lang w:val="en-US"/>
+        </w:rPr>
+        <w:t>. https://www.mobilespoon.net/2019/04/collection-cognitive-biases-how-to-use.html</w:t>
       </w:r>
     </w:p>
     <w:p>
@@ -1718,40 +1573,95 @@
         <w:jc w:val="both"/>
         <w:rPr>
           <w:sz w:val="20"/>
-          <w:lang w:val="en-US"/>
-        </w:rPr>
-      </w:pPr>
-      <w:proofErr w:type="spellStart"/>
-      <w:r>
-        <w:rPr>
-          <w:sz w:val="20"/>
-          <w:lang w:val="en-US"/>
-        </w:rPr>
-        <w:t>Bouhnick</w:t>
-      </w:r>
-      <w:proofErr w:type="spellEnd"/>
-      <w:r>
-        <w:rPr>
-          <w:sz w:val="20"/>
-          <w:lang w:val="en-US"/>
-        </w:rPr>
-        <w:t xml:space="preserve">, G. (2019, April 30). 84 cognitive biases that will help you design better-converting products. </w:t>
+        </w:rPr>
+      </w:pPr>
+      <w:r>
+        <w:rPr>
+          <w:sz w:val="20"/>
+        </w:rPr>
+        <w:t>Landtag Schleswig-Holstein.</w:t>
+      </w:r>
+      <w:r>
+        <w:rPr>
+          <w:sz w:val="20"/>
+        </w:rPr>
+        <w:t xml:space="preserve"> </w:t>
+      </w:r>
+      <w:r>
+        <w:rPr>
+          <w:sz w:val="20"/>
+        </w:rPr>
+        <w:t xml:space="preserve">(2023, Januar 17). </w:t>
       </w:r>
       <w:r>
         <w:rPr>
           <w:i/>
           <w:iCs/>
           <w:sz w:val="20"/>
-          <w:lang w:val="en-US"/>
-        </w:rPr>
-        <w:t>The Mobile Spoon</w:t>
-      </w:r>
-      <w:r>
-        <w:rPr>
-          <w:sz w:val="20"/>
-          <w:lang w:val="en-US"/>
-        </w:rPr>
-        <w:t>. https://www.mobilespoon.net/2019/04/collection-cognitive-biases-how-to-use.html</w:t>
+        </w:rPr>
+        <w:t>Geschäftsordnung des Schleswig</w:t>
+      </w:r>
+      <w:r>
+        <w:rPr>
+          <w:i/>
+          <w:iCs/>
+          <w:sz w:val="20"/>
+        </w:rPr>
+        <w:t xml:space="preserve"> </w:t>
+      </w:r>
+      <w:r>
+        <w:rPr>
+          <w:i/>
+          <w:iCs/>
+          <w:sz w:val="20"/>
+        </w:rPr>
+        <w:t>-</w:t>
+      </w:r>
+      <w:r>
+        <w:rPr>
+          <w:i/>
+          <w:iCs/>
+          <w:sz w:val="20"/>
+        </w:rPr>
+        <w:t xml:space="preserve"> </w:t>
+      </w:r>
+      <w:r>
+        <w:rPr>
+          <w:i/>
+          <w:iCs/>
+          <w:sz w:val="20"/>
+        </w:rPr>
+        <w:t>Holsteinischen Landtages - Kommentar für die Praxis</w:t>
+      </w:r>
+      <w:r>
+        <w:rPr>
+          <w:sz w:val="20"/>
+        </w:rPr>
+        <w:t xml:space="preserve">. </w:t>
+      </w:r>
+      <w:r>
+        <w:rPr>
+          <w:sz w:val="20"/>
+        </w:rPr>
+        <w:t xml:space="preserve"> </w:t>
+      </w:r>
+      <w:r>
+        <w:rPr>
+          <w:sz w:val="20"/>
+        </w:rPr>
+        <w:t>https://</w:t>
+      </w:r>
+      <w:r>
+        <w:rPr>
+          <w:sz w:val="20"/>
+        </w:rPr>
+        <w:t>www.</w:t>
+      </w:r>
+      <w:r>
+        <w:rPr>
+          <w:sz w:val="20"/>
+        </w:rPr>
+        <w:t>landtag.ltsh.de/parlament/parlamentsrecht/go_kommentar/-56-form-und-dauer-der-rede/</w:t>
       </w:r>
     </w:p>
     <w:p>
@@ -1768,23 +1678,7 @@
           <w:sz w:val="20"/>
           <w:lang w:val="en-US"/>
         </w:rPr>
-        <w:t>Johnson, J. (2014). Chapter 2—Our Vision is Optimized to See Structure. In J. Johnson (</w:t>
-      </w:r>
-      <w:proofErr w:type="spellStart"/>
-      <w:r>
-        <w:rPr>
-          <w:sz w:val="20"/>
-          <w:lang w:val="en-US"/>
-        </w:rPr>
-        <w:t>Hrsg</w:t>
-      </w:r>
-      <w:proofErr w:type="spellEnd"/>
-      <w:r>
-        <w:rPr>
-          <w:sz w:val="20"/>
-          <w:lang w:val="en-US"/>
-        </w:rPr>
-        <w:t xml:space="preserve">.), </w:t>
+        <w:t xml:space="preserve">Johnson, J. (2014). Chapter 2—Our Vision is Optimized to See Structure. In J. Johnson (Hrsg.), </w:t>
       </w:r>
       <w:r>
         <w:rPr>
@@ -1979,23 +1873,7 @@
           <w:sz w:val="20"/>
           <w:lang w:val="en-US"/>
         </w:rPr>
-        <w:t xml:space="preserve">Valenzuela, S., Bachmann, I., &amp; </w:t>
-      </w:r>
-      <w:proofErr w:type="spellStart"/>
-      <w:r>
-        <w:rPr>
-          <w:sz w:val="20"/>
-          <w:lang w:val="en-US"/>
-        </w:rPr>
-        <w:t>Bargsted</w:t>
-      </w:r>
-      <w:proofErr w:type="spellEnd"/>
-      <w:r>
-        <w:rPr>
-          <w:sz w:val="20"/>
-          <w:lang w:val="en-US"/>
-        </w:rPr>
-        <w:t xml:space="preserve">, M. (2021). The Personal Is the Political? What Do WhatsApp Users Share and How It Matters for News Knowledge, Polarization and Participation in Chile. </w:t>
+        <w:t xml:space="preserve">Valenzuela, S., Bachmann, I., &amp; Bargsted, M. (2021). The Personal Is the Political? What Do WhatsApp Users Share and How It Matters for News Knowledge, Polarization and Participation in Chile. </w:t>
       </w:r>
       <w:r>
         <w:rPr>
@@ -2003,23 +1881,43 @@
           <w:iCs/>
           <w:sz w:val="20"/>
         </w:rPr>
-        <w:t xml:space="preserve">Digital </w:t>
-      </w:r>
-      <w:proofErr w:type="spellStart"/>
+        <w:t>Digital Journalism</w:t>
+      </w:r>
+      <w:r>
+        <w:rPr>
+          <w:sz w:val="20"/>
+        </w:rPr>
+        <w:t xml:space="preserve">, </w:t>
+      </w:r>
       <w:r>
         <w:rPr>
           <w:i/>
           <w:iCs/>
           <w:sz w:val="20"/>
         </w:rPr>
-        <w:t>Journalism</w:t>
-      </w:r>
-      <w:proofErr w:type="spellEnd"/>
-      <w:r>
-        <w:rPr>
-          <w:sz w:val="20"/>
-        </w:rPr>
-        <w:t xml:space="preserve">, </w:t>
+        <w:t>9</w:t>
+      </w:r>
+      <w:r>
+        <w:rPr>
+          <w:sz w:val="20"/>
+        </w:rPr>
+        <w:t>(2), 155–175. https://doi.org/10.1080/21670811.2019.1693904</w:t>
+      </w:r>
+    </w:p>
+    <w:p>
+      <w:pPr>
+        <w:pStyle w:val="Literaturverzeichnis"/>
+        <w:spacing w:line="360" w:lineRule="auto"/>
+        <w:jc w:val="both"/>
+        <w:rPr>
+          <w:sz w:val="20"/>
+        </w:rPr>
+      </w:pPr>
+      <w:r>
+        <w:rPr>
+          <w:sz w:val="20"/>
+        </w:rPr>
+        <w:t xml:space="preserve">Watermann, L., &amp; Dhungel, A.-K. (o. J.). </w:t>
       </w:r>
       <w:r>
         <w:rPr>
@@ -2027,13 +1925,13 @@
           <w:iCs/>
           <w:sz w:val="20"/>
         </w:rPr>
-        <w:t>9</w:t>
-      </w:r>
-      <w:r>
-        <w:rPr>
-          <w:sz w:val="20"/>
-        </w:rPr>
-        <w:t>(2), 155–175. https://doi.org/10.1080/21670811.2019.1693904</w:t>
+        <w:t>KI-basierte Auswertung von Landestagsdebatten</w:t>
+      </w:r>
+      <w:r>
+        <w:rPr>
+          <w:sz w:val="20"/>
+        </w:rPr>
+        <w:t xml:space="preserve"> [Figma; Web]. https://www.figma.com/proto/b5a2Nu6q4ECrxiJviXAWIz/HAI-V5?type=design&amp;node-id=901-734&amp;t=l4KE7VEVTBrE32H0-1&amp;scaling=scale-down&amp;page-id=0%3A1&amp;starting-point-node-id=47%3A2</w:t>
       </w:r>
     </w:p>
     <w:p>
@@ -2043,65 +1941,74 @@
         <w:jc w:val="both"/>
         <w:rPr>
           <w:sz w:val="20"/>
-        </w:rPr>
-      </w:pPr>
-      <w:r>
-        <w:rPr>
-          <w:sz w:val="20"/>
-        </w:rPr>
-        <w:t xml:space="preserve">Watermann, L., &amp; </w:t>
+          <w:lang w:val="en-US"/>
+        </w:rPr>
+      </w:pPr>
+      <w:r>
+        <w:rPr>
+          <w:sz w:val="20"/>
+          <w:lang w:val="en-US"/>
+        </w:rPr>
+        <w:t>Spacey, J. (2017, Juni 13)</w:t>
+      </w:r>
+      <w:r>
+        <w:rPr>
+          <w:sz w:val="20"/>
+          <w:lang w:val="en-US"/>
+        </w:rPr>
+        <w:t>.</w:t>
+      </w:r>
+      <w:r>
+        <w:rPr>
+          <w:sz w:val="20"/>
+          <w:lang w:val="en-US"/>
+        </w:rPr>
+        <w:t xml:space="preserve"> </w:t>
       </w:r>
       <w:proofErr w:type="spellStart"/>
-      <w:r>
-        <w:rPr>
-          <w:sz w:val="20"/>
-        </w:rPr>
-        <w:t>Dhungel</w:t>
-      </w:r>
-      <w:proofErr w:type="spellEnd"/>
-      <w:r>
-        <w:rPr>
-          <w:sz w:val="20"/>
-        </w:rPr>
-        <w:t xml:space="preserve">, A.-K. (o. J.). </w:t>
-      </w:r>
       <w:r>
         <w:rPr>
           <w:i/>
           <w:iCs/>
           <w:sz w:val="20"/>
-        </w:rPr>
-        <w:t xml:space="preserve">KI-basierte Auswertung von </w:t>
-      </w:r>
-      <w:proofErr w:type="spellStart"/>
+          <w:lang w:val="en-US"/>
+        </w:rPr>
+        <w:t>Simplicable</w:t>
+      </w:r>
+      <w:proofErr w:type="spellEnd"/>
       <w:r>
         <w:rPr>
           <w:i/>
           <w:iCs/>
           <w:sz w:val="20"/>
-        </w:rPr>
-        <w:t>Landestagsdebatten</w:t>
-      </w:r>
-      <w:proofErr w:type="spellEnd"/>
-      <w:r>
-        <w:rPr>
-          <w:sz w:val="20"/>
-        </w:rPr>
-        <w:t xml:space="preserve"> [</w:t>
-      </w:r>
-      <w:proofErr w:type="spellStart"/>
-      <w:r>
-        <w:rPr>
-          <w:sz w:val="20"/>
-        </w:rPr>
-        <w:t>Figma</w:t>
-      </w:r>
-      <w:proofErr w:type="spellEnd"/>
-      <w:r>
-        <w:rPr>
-          <w:sz w:val="20"/>
-        </w:rPr>
-        <w:t>; Web]. https://www.figma.com/proto/b5a2Nu6q4ECrxiJviXAWIz/HAI-V5?type=design&amp;node-id=901-734&amp;t=l4KE7VEVTBrE32H0-1&amp;scaling=scale-down&amp;page-id=0%3A1&amp;starting-point-node-id=47%3A2</w:t>
+          <w:lang w:val="en-US"/>
+        </w:rPr>
+        <w:t xml:space="preserve"> - What is the Principle Of Least </w:t>
+      </w:r>
+      <w:proofErr w:type="gramStart"/>
+      <w:r>
+        <w:rPr>
+          <w:i/>
+          <w:iCs/>
+          <w:sz w:val="20"/>
+          <w:lang w:val="en-US"/>
+        </w:rPr>
+        <w:t>Effort?.</w:t>
+      </w:r>
+      <w:proofErr w:type="gramEnd"/>
+      <w:r>
+        <w:rPr>
+          <w:sz w:val="20"/>
+          <w:lang w:val="en-US"/>
+        </w:rPr>
+        <w:t xml:space="preserve"> </w:t>
+      </w:r>
+      <w:r>
+        <w:rPr>
+          <w:sz w:val="20"/>
+          <w:lang w:val="en-US"/>
+        </w:rPr>
+        <w:t>https://simplicable.com/design/principle-of-least-effort</w:t>
       </w:r>
     </w:p>
     <w:p>
@@ -2116,14 +2023,27 @@
       </w:pPr>
       <w:r>
         <w:rPr>
+          <w:sz w:val="20"/>
+          <w:lang w:val="en-US"/>
+        </w:rPr>
+        <w:t xml:space="preserve">Wojcieszak, M., Winter, S., &amp; Yu, X. (2020). Social Norms and Selectivity: Effects of Norms of Open-Mindedness on Content Selection and Affective Polarization. </w:t>
+      </w:r>
+      <w:r>
+        <w:rPr>
           <w:i/>
           <w:iCs/>
           <w:sz w:val="20"/>
           <w:lang w:val="en-US"/>
         </w:rPr>
-        <w:t xml:space="preserve">What is the Principle </w:t>
-      </w:r>
-      <w:proofErr w:type="gramStart"/>
+        <w:t>Mass Communication and Society</w:t>
+      </w:r>
+      <w:r>
+        <w:rPr>
+          <w:sz w:val="20"/>
+          <w:lang w:val="en-US"/>
+        </w:rPr>
+        <w:t xml:space="preserve">, </w:t>
+      </w:r>
       <w:r>
         <w:rPr>
           <w:i/>
@@ -2131,9 +2051,32 @@
           <w:sz w:val="20"/>
           <w:lang w:val="en-US"/>
         </w:rPr>
-        <w:t>Of</w:t>
-      </w:r>
-      <w:proofErr w:type="gramEnd"/>
+        <w:t>23</w:t>
+      </w:r>
+      <w:r>
+        <w:rPr>
+          <w:sz w:val="20"/>
+          <w:lang w:val="en-US"/>
+        </w:rPr>
+        <w:t>(4), 455–483. https://doi.org/10.1080/15205436.2020.1714663</w:t>
+      </w:r>
+    </w:p>
+    <w:p>
+      <w:pPr>
+        <w:pStyle w:val="Literaturverzeichnis"/>
+        <w:spacing w:line="360" w:lineRule="auto"/>
+        <w:jc w:val="both"/>
+        <w:rPr>
+          <w:sz w:val="20"/>
+        </w:rPr>
+      </w:pPr>
+      <w:r>
+        <w:rPr>
+          <w:sz w:val="20"/>
+          <w:lang w:val="en-US"/>
+        </w:rPr>
+        <w:t xml:space="preserve">Zipf, G. K. (2016). </w:t>
+      </w:r>
       <w:r>
         <w:rPr>
           <w:i/>
@@ -2141,105 +2084,6 @@
           <w:sz w:val="20"/>
           <w:lang w:val="en-US"/>
         </w:rPr>
-        <w:t xml:space="preserve"> Least Effort?</w:t>
-      </w:r>
-      <w:r>
-        <w:rPr>
-          <w:sz w:val="20"/>
-          <w:lang w:val="en-US"/>
-        </w:rPr>
-        <w:t xml:space="preserve"> (2017, Juni 13). </w:t>
-      </w:r>
-      <w:proofErr w:type="spellStart"/>
-      <w:r>
-        <w:rPr>
-          <w:sz w:val="20"/>
-          <w:lang w:val="en-US"/>
-        </w:rPr>
-        <w:t>Simplicable</w:t>
-      </w:r>
-      <w:proofErr w:type="spellEnd"/>
-      <w:r>
-        <w:rPr>
-          <w:sz w:val="20"/>
-          <w:lang w:val="en-US"/>
-        </w:rPr>
-        <w:t>. https://simplicable.com/design/principle-of-least-effort</w:t>
-      </w:r>
-    </w:p>
-    <w:p>
-      <w:pPr>
-        <w:pStyle w:val="Literaturverzeichnis"/>
-        <w:spacing w:line="360" w:lineRule="auto"/>
-        <w:jc w:val="both"/>
-        <w:rPr>
-          <w:sz w:val="20"/>
-          <w:lang w:val="en-US"/>
-        </w:rPr>
-      </w:pPr>
-      <w:r>
-        <w:rPr>
-          <w:sz w:val="20"/>
-          <w:lang w:val="en-US"/>
-        </w:rPr>
-        <w:t xml:space="preserve">Wojcieszak, M., Winter, S., &amp; Yu, X. (2020). Social Norms and Selectivity: Effects of Norms of Open-Mindedness on Content Selection and Affective Polarization. </w:t>
-      </w:r>
-      <w:r>
-        <w:rPr>
-          <w:i/>
-          <w:iCs/>
-          <w:sz w:val="20"/>
-          <w:lang w:val="en-US"/>
-        </w:rPr>
-        <w:t>Mass Communication and Society</w:t>
-      </w:r>
-      <w:r>
-        <w:rPr>
-          <w:sz w:val="20"/>
-          <w:lang w:val="en-US"/>
-        </w:rPr>
-        <w:t xml:space="preserve">, </w:t>
-      </w:r>
-      <w:r>
-        <w:rPr>
-          <w:i/>
-          <w:iCs/>
-          <w:sz w:val="20"/>
-          <w:lang w:val="en-US"/>
-        </w:rPr>
-        <w:t>23</w:t>
-      </w:r>
-      <w:r>
-        <w:rPr>
-          <w:sz w:val="20"/>
-          <w:lang w:val="en-US"/>
-        </w:rPr>
-        <w:t>(4), 455–483. https://doi.org/10.1080/15205436.2020.1714663</w:t>
-      </w:r>
-    </w:p>
-    <w:p>
-      <w:pPr>
-        <w:pStyle w:val="Literaturverzeichnis"/>
-        <w:spacing w:line="360" w:lineRule="auto"/>
-        <w:jc w:val="both"/>
-        <w:rPr>
-          <w:sz w:val="20"/>
-        </w:rPr>
-      </w:pPr>
-      <w:r>
-        <w:rPr>
-          <w:sz w:val="20"/>
-          <w:lang w:val="en-US"/>
-        </w:rPr>
-        <w:t xml:space="preserve">Zipf, G. K. (2016). </w:t>
-      </w:r>
-      <w:r>
-        <w:rPr>
-          <w:i/>
-          <w:iCs/>
-          <w:sz w:val="20"/>
-          <w:lang w:val="en-US"/>
-        </w:rPr>
         <w:t>Human Behavior and the Principle of Least Effort: An Introduction to Human Ecology</w:t>
       </w:r>
       <w:r>
@@ -2249,19 +2093,11 @@
         </w:rPr>
         <w:t xml:space="preserve">. </w:t>
       </w:r>
-      <w:proofErr w:type="spellStart"/>
-      <w:r>
-        <w:rPr>
-          <w:sz w:val="20"/>
-        </w:rPr>
-        <w:t>Ravenio</w:t>
-      </w:r>
-      <w:proofErr w:type="spellEnd"/>
-      <w:r>
-        <w:rPr>
-          <w:sz w:val="20"/>
-        </w:rPr>
-        <w:t xml:space="preserve"> Books.</w:t>
+      <w:r>
+        <w:rPr>
+          <w:sz w:val="20"/>
+        </w:rPr>
+        <w:t>Ravenio Books.</w:t>
       </w:r>
     </w:p>
     <w:p>

</xml_diff>